<commit_message>
add more labels to the confusion matrix
</commit_message>
<xml_diff>
--- a/Part 3/project_part_3_report_group_5.docx
+++ b/Part 3/project_part_3_report_group_5.docx
@@ -1,6 +1,6 @@
 
 <file path=word/document.xml><?xml version="1.0" encoding="utf-8"?>
-<w:document xmlns:wpc="http://schemas.microsoft.com/office/word/2010/wordprocessingCanvas" xmlns:cx="http://schemas.microsoft.com/office/drawing/2014/chartex" xmlns:cx1="http://schemas.microsoft.com/office/drawing/2015/9/8/chartex" xmlns:cx2="http://schemas.microsoft.com/office/drawing/2015/10/21/chartex" xmlns:cx3="http://schemas.microsoft.com/office/drawing/2016/5/9/chartex" xmlns:cx4="http://schemas.microsoft.com/office/drawing/2016/5/10/chartex" xmlns:cx5="http://schemas.microsoft.com/office/drawing/2016/5/11/chartex" xmlns:cx6="http://schemas.microsoft.com/office/drawing/2016/5/12/chartex" xmlns:cx7="http://schemas.microsoft.com/office/drawing/2016/5/13/chartex" xmlns:cx8="http://schemas.microsoft.com/office/drawing/2016/5/14/chartex" xmlns:mc="http://schemas.openxmlformats.org/markup-compatibility/2006" xmlns:aink="http://schemas.microsoft.com/office/drawing/2016/ink" xmlns:am3d="http://schemas.microsoft.com/office/drawing/2017/model3d" xmlns:o="urn:schemas-microsoft-com:office:office" xmlns:oel="http://schemas.microsoft.com/office/2019/extlst" xmlns:r="http://schemas.openxmlformats.org/officeDocument/2006/relationships" xmlns:m="http://schemas.openxmlformats.org/officeDocument/2006/math" xmlns:v="urn:schemas-microsoft-com:vml" xmlns:wp14="http://schemas.microsoft.com/office/word/2010/wordprocessingDrawing" xmlns:wp="http://schemas.openxmlformats.org/drawingml/2006/wordprocessingDrawing" xmlns:w10="urn:schemas-microsoft-com:office:word" xmlns:w="http://schemas.openxmlformats.org/wordprocessingml/2006/main" xmlns:w14="http://schemas.microsoft.com/office/word/2010/wordml" xmlns:w15="http://schemas.microsoft.com/office/word/2012/wordml" xmlns:w16cex="http://schemas.microsoft.com/office/word/2018/wordml/cex" xmlns:w16cid="http://schemas.microsoft.com/office/word/2016/wordml/cid" xmlns:w16="http://schemas.microsoft.com/office/word/2018/wordml" xmlns:w16du="http://schemas.microsoft.com/office/word/2023/wordml/word16du" xmlns:w16sdtdh="http://schemas.microsoft.com/office/word/2020/wordml/sdtdatahash" xmlns:w16se="http://schemas.microsoft.com/office/word/2015/wordml/symex" xmlns:wpg="http://schemas.microsoft.com/office/word/2010/wordprocessingGroup" xmlns:wpi="http://schemas.microsoft.com/office/word/2010/wordprocessingInk" xmlns:wne="http://schemas.microsoft.com/office/word/2006/wordml" xmlns:wps="http://schemas.microsoft.com/office/word/2010/wordprocessingShape" mc:Ignorable="w14 w15 w16se w16cid w16 w16cex w16sdtdh wp14">
+<w:document xmlns:wpc="http://schemas.microsoft.com/office/word/2010/wordprocessingCanvas" xmlns:cx="http://schemas.microsoft.com/office/drawing/2014/chartex" xmlns:cx1="http://schemas.microsoft.com/office/drawing/2015/9/8/chartex" xmlns:cx2="http://schemas.microsoft.com/office/drawing/2015/10/21/chartex" xmlns:cx3="http://schemas.microsoft.com/office/drawing/2016/5/9/chartex" xmlns:cx4="http://schemas.microsoft.com/office/drawing/2016/5/10/chartex" xmlns:cx5="http://schemas.microsoft.com/office/drawing/2016/5/11/chartex" xmlns:cx6="http://schemas.microsoft.com/office/drawing/2016/5/12/chartex" xmlns:cx7="http://schemas.microsoft.com/office/drawing/2016/5/13/chartex" xmlns:cx8="http://schemas.microsoft.com/office/drawing/2016/5/14/chartex" xmlns:mc="http://schemas.openxmlformats.org/markup-compatibility/2006" xmlns:aink="http://schemas.microsoft.com/office/drawing/2016/ink" xmlns:am3d="http://schemas.microsoft.com/office/drawing/2017/model3d" xmlns:o="urn:schemas-microsoft-com:office:office" xmlns:oel="http://schemas.microsoft.com/office/2019/extlst" xmlns:r="http://schemas.openxmlformats.org/officeDocument/2006/relationships" xmlns:m="http://schemas.openxmlformats.org/officeDocument/2006/math" xmlns:v="urn:schemas-microsoft-com:vml" xmlns:wp14="http://schemas.microsoft.com/office/word/2010/wordprocessingDrawing" xmlns:wp="http://schemas.openxmlformats.org/drawingml/2006/wordprocessingDrawing" xmlns:w10="urn:schemas-microsoft-com:office:word" xmlns:w="http://schemas.openxmlformats.org/wordprocessingml/2006/main" xmlns:w14="http://schemas.microsoft.com/office/word/2010/wordml" xmlns:w15="http://schemas.microsoft.com/office/word/2012/wordml" xmlns:w16cex="http://schemas.microsoft.com/office/word/2018/wordml/cex" xmlns:w16cid="http://schemas.microsoft.com/office/word/2016/wordml/cid" xmlns:w16="http://schemas.microsoft.com/office/word/2018/wordml" xmlns:w16sdtdh="http://schemas.microsoft.com/office/word/2020/wordml/sdtdatahash" xmlns:w16se="http://schemas.microsoft.com/office/word/2015/wordml/symex" xmlns:wpg="http://schemas.microsoft.com/office/word/2010/wordprocessingGroup" xmlns:wpi="http://schemas.microsoft.com/office/word/2010/wordprocessingInk" xmlns:wne="http://schemas.microsoft.com/office/word/2006/wordml" xmlns:wps="http://schemas.microsoft.com/office/word/2010/wordprocessingShape" mc:Ignorable="w14 w15 w16se w16cid w16 w16cex w16sdtdh wp14">
   <w:body>
     <w:p>
       <w:pPr>
@@ -468,30 +468,353 @@
     <w:p>
       <w:pPr>
         <w:rPr>
-          <w:color w:val="000000" w:themeColor="text1"/>
-        </w:rPr>
-      </w:pPr>
-    </w:p>
-    <w:p>
-      <w:pPr>
-        <w:rPr>
-          <w:color w:val="000000" w:themeColor="text1"/>
-        </w:rPr>
-      </w:pPr>
-    </w:p>
-    <w:p>
-      <w:pPr>
-        <w:rPr>
-          <w:color w:val="000000" w:themeColor="text1"/>
-        </w:rPr>
-      </w:pPr>
-      <w:r>
-        <w:rPr>
           <w:b/>
           <w:bCs/>
-          <w:color w:val="000000" w:themeColor="text1"/>
           <w:u w:val="single"/>
         </w:rPr>
+      </w:pPr>
+      <w:r>
+        <w:rPr>
+          <w:b/>
+          <w:bCs/>
+          <w:u w:val="single"/>
+        </w:rPr>
+        <w:t xml:space="preserve">Naive Bayes </w:t>
+      </w:r>
+      <w:r>
+        <w:rPr>
+          <w:b/>
+          <w:bCs/>
+          <w:u w:val="single"/>
+        </w:rPr>
+        <w:t>C</w:t>
+      </w:r>
+      <w:r>
+        <w:rPr>
+          <w:b/>
+          <w:bCs/>
+          <w:u w:val="single"/>
+        </w:rPr>
+        <w:t>lassification</w:t>
+      </w:r>
+    </w:p>
+    <w:p>
+      <w:pPr>
+        <w:rPr>
+          <w:color w:val="000000" w:themeColor="text1"/>
+        </w:rPr>
+      </w:pPr>
+    </w:p>
+    <w:p>
+      <w:pPr>
+        <w:pStyle w:val="NormalWeb"/>
+      </w:pPr>
+      <w:r>
+        <w:t>Naive Bayes is a classification algorithm that is based on Bayes' theorem, which states that the probability of a hypothesis (data point belonging to a particular class</w:t>
+      </w:r>
+      <w:r>
+        <w:t xml:space="preserve"> for instance</w:t>
+      </w:r>
+      <w:r>
+        <w:t xml:space="preserve">) is proportional to the likelihood of the evidence (the features of the data point) given that hypothesis, multiplied by the prior probability of the hypothesis. </w:t>
+      </w:r>
+      <w:r>
+        <w:t>The “</w:t>
+      </w:r>
+      <w:proofErr w:type="spellStart"/>
+      <w:r>
+        <w:t>naice</w:t>
+      </w:r>
+      <w:proofErr w:type="spellEnd"/>
+      <w:r>
+        <w:t xml:space="preserve">” in </w:t>
+      </w:r>
+      <w:r>
+        <w:t xml:space="preserve">Naive Bayes is </w:t>
+      </w:r>
+      <w:r>
+        <w:t>so called because</w:t>
+      </w:r>
+      <w:r>
+        <w:t xml:space="preserve"> it makes a simplifying assumption that the features are conditionally independent given the class label, even though </w:t>
+      </w:r>
+      <w:r>
+        <w:t>they</w:t>
+      </w:r>
+      <w:r>
+        <w:t xml:space="preserve"> may be correlated.</w:t>
+      </w:r>
+    </w:p>
+    <w:p>
+      <w:pPr>
+        <w:pStyle w:val="NormalWeb"/>
+      </w:pPr>
+      <w:r>
+        <w:t xml:space="preserve">The </w:t>
+      </w:r>
+      <w:proofErr w:type="spellStart"/>
+      <w:r>
+        <w:rPr>
+          <w:rStyle w:val="HTMLCode"/>
+        </w:rPr>
+        <w:t>naive_bayes</w:t>
+      </w:r>
+      <w:proofErr w:type="spellEnd"/>
+      <w:r>
+        <w:t xml:space="preserve"> function provided performs Naive Bayes classification on the given dataset. </w:t>
+      </w:r>
+      <w:r>
+        <w:t xml:space="preserve">We perform one-hot encode the categorical </w:t>
+      </w:r>
+      <w:proofErr w:type="spellStart"/>
+      <w:r>
+        <w:t>vairables</w:t>
+      </w:r>
+      <w:proofErr w:type="spellEnd"/>
+      <w:r>
+        <w:t xml:space="preserve"> for classification purpose and drop the original categorical values. The class label is also converted to a binary integer representation where </w:t>
+      </w:r>
+      <w:r>
+        <w:rPr>
+          <w:rStyle w:val="HTMLCode"/>
+        </w:rPr>
+        <w:t>0</w:t>
+      </w:r>
+      <w:r>
+        <w:t xml:space="preserve"> represents the class </w:t>
+      </w:r>
+      <w:r>
+        <w:rPr>
+          <w:rStyle w:val="HTMLCode"/>
+        </w:rPr>
+        <w:t>&lt;=50K</w:t>
+      </w:r>
+      <w:r>
+        <w:t xml:space="preserve"> and </w:t>
+      </w:r>
+      <w:r>
+        <w:rPr>
+          <w:rStyle w:val="HTMLCode"/>
+        </w:rPr>
+        <w:t>1</w:t>
+      </w:r>
+      <w:r>
+        <w:t xml:space="preserve"> represents the class </w:t>
+      </w:r>
+      <w:r>
+        <w:rPr>
+          <w:rStyle w:val="HTMLCode"/>
+        </w:rPr>
+        <w:t>&gt;50K</w:t>
+      </w:r>
+      <w:r>
+        <w:t>.</w:t>
+      </w:r>
+    </w:p>
+    <w:p>
+      <w:pPr>
+        <w:pStyle w:val="NormalWeb"/>
+      </w:pPr>
+      <w:r>
+        <w:t xml:space="preserve">The function then splits the dataset into training and test sets using the </w:t>
+      </w:r>
+      <w:proofErr w:type="spellStart"/>
+      <w:r>
+        <w:rPr>
+          <w:rStyle w:val="HTMLCode"/>
+        </w:rPr>
+        <w:t>train_test_split</w:t>
+      </w:r>
+      <w:proofErr w:type="spellEnd"/>
+      <w:r>
+        <w:t xml:space="preserve"> function from the </w:t>
+      </w:r>
+      <w:proofErr w:type="spellStart"/>
+      <w:r>
+        <w:rPr>
+          <w:rStyle w:val="HTMLCode"/>
+        </w:rPr>
+        <w:t>sklearn</w:t>
+      </w:r>
+      <w:proofErr w:type="spellEnd"/>
+      <w:r>
+        <w:t xml:space="preserve"> library. It fits a Gaussian Naive Bayes model to the training data using the </w:t>
+      </w:r>
+      <w:proofErr w:type="spellStart"/>
+      <w:r>
+        <w:rPr>
+          <w:rStyle w:val="HTMLCode"/>
+        </w:rPr>
+        <w:t>GaussianNB</w:t>
+      </w:r>
+      <w:proofErr w:type="spellEnd"/>
+      <w:r>
+        <w:t xml:space="preserve"> class from the </w:t>
+      </w:r>
+      <w:proofErr w:type="spellStart"/>
+      <w:proofErr w:type="gramStart"/>
+      <w:r>
+        <w:rPr>
+          <w:rStyle w:val="HTMLCode"/>
+        </w:rPr>
+        <w:t>sklearn.naive</w:t>
+      </w:r>
+      <w:proofErr w:type="gramEnd"/>
+      <w:r>
+        <w:rPr>
+          <w:rStyle w:val="HTMLCode"/>
+        </w:rPr>
+        <w:t>_bayes</w:t>
+      </w:r>
+      <w:proofErr w:type="spellEnd"/>
+      <w:r>
+        <w:t xml:space="preserve"> module. The accuracy of the model is then printed to the console using the </w:t>
+      </w:r>
+      <w:r>
+        <w:rPr>
+          <w:rStyle w:val="HTMLCode"/>
+        </w:rPr>
+        <w:t>score</w:t>
+      </w:r>
+      <w:r>
+        <w:t xml:space="preserve"> method on the test data. The predicted class labels are also computed using the </w:t>
+      </w:r>
+      <w:r>
+        <w:rPr>
+          <w:rStyle w:val="HTMLCode"/>
+        </w:rPr>
+        <w:t>predict</w:t>
+      </w:r>
+      <w:r>
+        <w:t xml:space="preserve"> method and stored in a </w:t>
+      </w:r>
+      <w:proofErr w:type="spellStart"/>
+      <w:r>
+        <w:t>DataFrame</w:t>
+      </w:r>
+      <w:proofErr w:type="spellEnd"/>
+      <w:r>
+        <w:t xml:space="preserve"> along with the actual class labels.</w:t>
+      </w:r>
+    </w:p>
+    <w:p>
+      <w:pPr>
+        <w:pStyle w:val="NormalWeb"/>
+      </w:pPr>
+      <w:r>
+        <w:t>We’ve created a</w:t>
+      </w:r>
+      <w:r>
+        <w:t xml:space="preserve"> confusion matrix heatmap </w:t>
+      </w:r>
+      <w:r>
+        <w:t>showing</w:t>
+      </w:r>
+      <w:r>
+        <w:t xml:space="preserve"> the number of true positives, false positives, true negatives, and false negatives for the classifier.</w:t>
+      </w:r>
+    </w:p>
+    <w:p>
+      <w:pPr>
+        <w:pStyle w:val="NormalWeb"/>
+      </w:pPr>
+      <w:r>
+        <w:t>Finally, the function prints the first 7 actual class labels, predicted class labels, and probability of the predicted class labels for the test data</w:t>
+      </w:r>
+      <w:r>
+        <w:t xml:space="preserve">. </w:t>
+      </w:r>
+      <w:r>
+        <w:t xml:space="preserve">It also prints the cross-validation score for the </w:t>
+      </w:r>
+      <w:r>
+        <w:lastRenderedPageBreak/>
+        <w:t xml:space="preserve">classifier using the </w:t>
+      </w:r>
+      <w:proofErr w:type="spellStart"/>
+      <w:r>
+        <w:rPr>
+          <w:rStyle w:val="HTMLCode"/>
+        </w:rPr>
+        <w:t>cross_val_score</w:t>
+      </w:r>
+      <w:proofErr w:type="spellEnd"/>
+      <w:r>
+        <w:t xml:space="preserve"> function from the </w:t>
+      </w:r>
+      <w:proofErr w:type="spellStart"/>
+      <w:proofErr w:type="gramStart"/>
+      <w:r>
+        <w:rPr>
+          <w:rStyle w:val="HTMLCode"/>
+        </w:rPr>
+        <w:t>sklearn.model</w:t>
+      </w:r>
+      <w:proofErr w:type="gramEnd"/>
+      <w:r>
+        <w:rPr>
+          <w:rStyle w:val="HTMLCode"/>
+        </w:rPr>
+        <w:t>_selection</w:t>
+      </w:r>
+      <w:proofErr w:type="spellEnd"/>
+      <w:r>
+        <w:t xml:space="preserve"> module with 3 folds.</w:t>
+      </w:r>
+    </w:p>
+    <w:p>
+      <w:pPr>
+        <w:pStyle w:val="NormalWeb"/>
+      </w:pPr>
+      <w:r>
+        <w:t>We’ve found the model accuracy to be 79%.</w:t>
+      </w:r>
+      <w:r>
+        <w:t xml:space="preserve"> </w:t>
+      </w:r>
+      <w:r>
+        <w:t>This indicated that the naive bayes classifier predicted the class labels for 79% of the test data sets.</w:t>
+      </w:r>
+      <w:r>
+        <w:t xml:space="preserve"> </w:t>
+      </w:r>
+      <w:r>
+        <w:t xml:space="preserve">The confusion matrix and heatmap show that there were a relatively large number of </w:t>
+      </w:r>
+      <w:r>
+        <w:t xml:space="preserve">True negatives, meaning the classifier correctly predicted that a data point belonged to the class label. </w:t>
+      </w:r>
+      <w:r>
+        <w:t>The cross-validation score shows that the model's performance was consistent across the 3 folds.</w:t>
+      </w:r>
+    </w:p>
+    <w:p>
+      <w:pPr>
+        <w:rPr>
+          <w:color w:val="000000" w:themeColor="text1"/>
+        </w:rPr>
+      </w:pPr>
+    </w:p>
+    <w:p>
+      <w:pPr>
+        <w:rPr>
+          <w:color w:val="000000" w:themeColor="text1"/>
+        </w:rPr>
+      </w:pPr>
+    </w:p>
+    <w:p>
+      <w:pPr>
+        <w:rPr>
+          <w:color w:val="000000" w:themeColor="text1"/>
+        </w:rPr>
+      </w:pPr>
+      <w:r>
+        <w:rPr>
+          <w:b/>
+          <w:bCs/>
+          <w:color w:val="000000" w:themeColor="text1"/>
+          <w:u w:val="single"/>
+        </w:rPr>
         <w:t>Outlier Detection</w:t>
       </w:r>
     </w:p>
@@ -526,15 +849,44 @@
         <w:spacing w:line="276" w:lineRule="auto"/>
       </w:pPr>
       <w:r>
-        <w:t xml:space="preserve">DBSCAN can be computationally expensive as it requires calculating the distances between all pairs of points within the dataset. This can make it difficult to </w:t>
+        <w:t>DBSCAN can be computationally expensive as it requires calculating the distances between all pairs of points within the dataset. This can make it difficult to scale to large datasets. Isolation Forest is more computationally efficient as it only requires building a set of random trees to detect anomalies. Isolation Forest is better for handling high dimensional data as compared to DBSCAN.</w:t>
+      </w:r>
+    </w:p>
+    <w:p>
+      <w:pPr>
+        <w:spacing w:line="276" w:lineRule="auto"/>
+      </w:pPr>
+    </w:p>
+    <w:p>
+      <w:pPr>
+        <w:spacing w:line="276" w:lineRule="auto"/>
+      </w:pPr>
+      <w:r>
+        <w:t xml:space="preserve">DBSCAN has two key parameters that require tuning: eps (maximum distance between points in a cluster) and </w:t>
+      </w:r>
+      <w:proofErr w:type="spellStart"/>
+      <w:r>
+        <w:t>min_samples</w:t>
+      </w:r>
+      <w:proofErr w:type="spellEnd"/>
+      <w:r>
+        <w:t xml:space="preserve"> (minimum number of points required to form a cluster). In our project the eps </w:t>
       </w:r>
       <w:proofErr w:type="gramStart"/>
       <w:r>
-        <w:t>scale to</w:t>
+        <w:t>was</w:t>
       </w:r>
       <w:proofErr w:type="gramEnd"/>
       <w:r>
-        <w:t xml:space="preserve"> large datasets. Isolation Forest is more computationally efficient as it only requires building a set of random trees to detect anomalies. Isolation Forest is better for handling high dimensional data as compared to DBSCAN.</w:t>
+        <w:t xml:space="preserve"> set to 2000 and </w:t>
+      </w:r>
+      <w:proofErr w:type="spellStart"/>
+      <w:r>
+        <w:t>min_samples</w:t>
+      </w:r>
+      <w:proofErr w:type="spellEnd"/>
+      <w:r>
+        <w:t xml:space="preserve"> to 400 for optimal performance. Isolation Forest has fewer parameters to tune, making it easier to use.</w:t>
       </w:r>
     </w:p>
     <w:p>
@@ -547,31 +899,36 @@
         <w:spacing w:line="276" w:lineRule="auto"/>
       </w:pPr>
       <w:r>
-        <w:t xml:space="preserve">DBSCAN has two key parameters that require tuning: eps (maximum distance between points in a cluster) and </w:t>
-      </w:r>
-      <w:proofErr w:type="spellStart"/>
-      <w:r>
-        <w:t>min_samples</w:t>
-      </w:r>
-      <w:proofErr w:type="spellEnd"/>
-      <w:r>
-        <w:t xml:space="preserve"> (minimum number of points required to form a cluster). In our project the eps </w:t>
+        <w:t xml:space="preserve">DBSCAN detected </w:t>
       </w:r>
       <w:proofErr w:type="gramStart"/>
       <w:r>
-        <w:t>was</w:t>
+        <w:t xml:space="preserve">2660 </w:t>
+      </w:r>
+      <w:r>
+        <w:t xml:space="preserve"> outliers</w:t>
       </w:r>
       <w:proofErr w:type="gramEnd"/>
       <w:r>
-        <w:t xml:space="preserve"> set to 2000 and </w:t>
-      </w:r>
-      <w:proofErr w:type="spellStart"/>
-      <w:r>
-        <w:t>min_samples</w:t>
-      </w:r>
-      <w:proofErr w:type="spellEnd"/>
-      <w:r>
-        <w:t xml:space="preserve"> to 400 for optimal performance. Isolation Forest has fewer parameters to tune, making it easier to use.</w:t>
+        <w:t xml:space="preserve"> out of a total of 32,561 values, resulting in a percentage of outliers detected of </w:t>
+      </w:r>
+      <w:r>
+        <w:t>8</w:t>
+      </w:r>
+      <w:r>
+        <w:t>.</w:t>
+      </w:r>
+      <w:r>
+        <w:t>17</w:t>
+      </w:r>
+      <w:r>
+        <w:t>%. On the other hand, Isolation Forest detected 3,249 outliers out of a total of 32,561 values, resulting in a percentage of outliers detected of 9.98%. Based on these results, we can see that Isolation Forest detected more outliers than DBSCAN. This indicates that Isolation Forest is more aggressive in identifying outliers and may be prone to</w:t>
+      </w:r>
+      <w:r>
+        <w:t xml:space="preserve"> some</w:t>
+      </w:r>
+      <w:r>
+        <w:t xml:space="preserve"> false positives.</w:t>
       </w:r>
     </w:p>
     <w:p>
@@ -584,56 +941,17 @@
         <w:spacing w:line="276" w:lineRule="auto"/>
       </w:pPr>
       <w:r>
+        <w:t xml:space="preserve">In conclusion, both </w:t>
+      </w:r>
+      <w:r>
+        <w:t>DBSCAN and Isolation Forest are useful techniques for anomaly detection that vary in their approach. Based off the findings of this project, if</w:t>
+      </w:r>
+      <w:r>
+        <w:t xml:space="preserve"> the goal is to identify a small </w:t>
+      </w:r>
+      <w:r>
         <w:lastRenderedPageBreak/>
-        <w:t xml:space="preserve">DBSCAN detected </w:t>
-      </w:r>
-      <w:proofErr w:type="gramStart"/>
-      <w:r>
-        <w:t xml:space="preserve">2660 </w:t>
-      </w:r>
-      <w:r>
-        <w:t xml:space="preserve"> outliers</w:t>
-      </w:r>
-      <w:proofErr w:type="gramEnd"/>
-      <w:r>
-        <w:t xml:space="preserve"> out of a total of 32,561 values, resulting in a percentage of outliers detected of </w:t>
-      </w:r>
-      <w:r>
-        <w:t>8</w:t>
-      </w:r>
-      <w:r>
-        <w:t>.</w:t>
-      </w:r>
-      <w:r>
-        <w:t>17</w:t>
-      </w:r>
-      <w:r>
-        <w:t>%. On the other hand, Isolation Forest detected 3,249 outliers out of a total of 32,561 values, resulting in a percentage of outliers detected of 9.98%. Based on these results, we can see that Isolation Forest detected more outliers than DBSCAN. This indicates that Isolation Forest is more aggressive in identifying outliers and may be prone to</w:t>
-      </w:r>
-      <w:r>
-        <w:t xml:space="preserve"> some</w:t>
-      </w:r>
-      <w:r>
-        <w:t xml:space="preserve"> false positives.</w:t>
-      </w:r>
-    </w:p>
-    <w:p>
-      <w:pPr>
-        <w:spacing w:line="276" w:lineRule="auto"/>
-      </w:pPr>
-    </w:p>
-    <w:p>
-      <w:pPr>
-        <w:spacing w:line="276" w:lineRule="auto"/>
-      </w:pPr>
-      <w:r>
-        <w:t xml:space="preserve">In conclusion, both </w:t>
-      </w:r>
-      <w:r>
-        <w:t>DBSCAN and Isolation Forest are useful techniques for anomaly detection that vary in their approach. Based off the findings of this project, if</w:t>
-      </w:r>
-      <w:r>
-        <w:t xml:space="preserve"> the goal is to identify a small number of outliers that are more accurate (low false positive rate), then DBSCAN is more suitable. However, if the goal is to identify a larger number of outliers even at the cost of some false positives, then Isolation Forest may be more suitable. There is no right or wrong choice between which technique to use for outlier detection, as both have their own strengths and weaknesses</w:t>
+        <w:t>number of outliers that are more accurate (low false positive rate), then DBSCAN is more suitable. However, if the goal is to identify a larger number of outliers even at the cost of some false positives, then Isolation Forest may be more suitable. There is no right or wrong choice between which technique to use for outlier detection, as both have their own strengths and weaknesses</w:t>
       </w:r>
       <w:r>
         <w:t xml:space="preserve">. However, the choice of these two techniques depends on the specific characteristics of the dataset and the application requirements. </w:t>
@@ -1056,7 +1374,7 @@
   <w:style w:type="paragraph" w:default="1" w:styleId="Normal">
     <w:name w:val="Normal"/>
     <w:qFormat/>
-    <w:rsid w:val="00F3428E"/>
+    <w:rsid w:val="00B32CA8"/>
     <w:pPr>
       <w:spacing w:after="0" w:line="240" w:lineRule="auto"/>
     </w:pPr>
@@ -1104,6 +1422,29 @@
     <w:rPr>
       <w:color w:val="0563C1" w:themeColor="hyperlink"/>
       <w:u w:val="single"/>
+    </w:rPr>
+  </w:style>
+  <w:style w:type="paragraph" w:styleId="NormalWeb">
+    <w:name w:val="Normal (Web)"/>
+    <w:basedOn w:val="Normal"/>
+    <w:uiPriority w:val="99"/>
+    <w:unhideWhenUsed/>
+    <w:rsid w:val="00B32CA8"/>
+    <w:pPr>
+      <w:spacing w:before="100" w:beforeAutospacing="1" w:after="100" w:afterAutospacing="1"/>
+    </w:pPr>
+  </w:style>
+  <w:style w:type="character" w:styleId="HTMLCode">
+    <w:name w:val="HTML Code"/>
+    <w:basedOn w:val="DefaultParagraphFont"/>
+    <w:uiPriority w:val="99"/>
+    <w:semiHidden/>
+    <w:unhideWhenUsed/>
+    <w:rsid w:val="00B32CA8"/>
+    <w:rPr>
+      <w:rFonts w:ascii="Courier New" w:eastAsia="Times New Roman" w:hAnsi="Courier New" w:cs="Courier New"/>
+      <w:sz w:val="20"/>
+      <w:szCs w:val="20"/>
     </w:rPr>
   </w:style>
 </w:styles>

</xml_diff>